<commit_message>
Mudanca Plano de Arquitetura
</commit_message>
<xml_diff>
--- a/PastaUML/ExplicacaoArquiteturaClasses.docx
+++ b/PastaUML/ExplicacaoArquiteturaClasses.docx
@@ -4,7 +4,13 @@
   <w:body>
     <w:p>
       <w:r>
-        <w:t>Nesse projeto será empregada a arquitetura MVC para as classes de objetos do sistema.</w:t>
+        <w:t xml:space="preserve">Nesse projeto será empregada a arquitetura </w:t>
+      </w:r>
+      <w:r>
+        <w:t>HEXAGONAL</w:t>
+      </w:r>
+      <w:r>
+        <w:t xml:space="preserve"> para as classes de objetos do sistema.</w:t>
       </w:r>
     </w:p>
     <w:sectPr>

</xml_diff>

<commit_message>
Correcao de Emergencia na Arquitetura
</commit_message>
<xml_diff>
--- a/PastaUML/ExplicacaoArquiteturaClasses.docx
+++ b/PastaUML/ExplicacaoArquiteturaClasses.docx
@@ -11,6 +11,11 @@
       </w:r>
       <w:r>
         <w:t xml:space="preserve"> para as classes de objetos do sistema.</w:t>
+      </w:r>
+    </w:p>
+    <w:p>
+      <w:r>
+        <w:t>Os componentes do sistema vão linkeditar as classes que tem o mesmo esteriotipo de camada de arquitetura.</w:t>
       </w:r>
     </w:p>
     <w:sectPr>

</xml_diff>